<commit_message>
Imporved task formulation and added presentation
</commit_message>
<xml_diff>
--- a/Практика/Индивидуальное задание по практике 2020.docx
+++ b/Практика/Индивидуальное задание по практике 2020.docx
@@ -835,14 +835,42 @@
                 <w:sz w:val="26"/>
                 <w:szCs w:val="26"/>
               </w:rPr>
-              <w:t>Построение модели пороговой схемы подписи</w:t>
-            </w:r>
-            <w:r>
-              <w:rPr>
-                <w:sz w:val="26"/>
-                <w:szCs w:val="26"/>
-              </w:rPr>
-              <w:t xml:space="preserve"> с нулевым доверием</w:t>
+              <w:t xml:space="preserve">Получение практических и теоретических </w:t>
+            </w:r>
+            <w:r>
+              <w:rPr>
+                <w:sz w:val="26"/>
+                <w:szCs w:val="26"/>
+              </w:rPr>
+              <w:t xml:space="preserve">навыков </w:t>
+            </w:r>
+            <w:r>
+              <w:rPr>
+                <w:sz w:val="26"/>
+                <w:szCs w:val="26"/>
+              </w:rPr>
+              <w:t>п</w:t>
+            </w:r>
+            <w:r>
+              <w:rPr>
+                <w:sz w:val="26"/>
+                <w:szCs w:val="26"/>
+              </w:rPr>
+              <w:t>остроени</w:t>
+            </w:r>
+            <w:r>
+              <w:rPr>
+                <w:sz w:val="26"/>
+                <w:szCs w:val="26"/>
+              </w:rPr>
+              <w:t>я</w:t>
+            </w:r>
+            <w:r>
+              <w:rPr>
+                <w:sz w:val="26"/>
+                <w:szCs w:val="26"/>
+              </w:rPr>
+              <w:t xml:space="preserve"> модели пороговой </w:t>
             </w:r>
           </w:p>
         </w:tc>
@@ -863,6 +891,20 @@
                 <w:szCs w:val="26"/>
               </w:rPr>
             </w:pPr>
+            <w:r>
+              <w:rPr>
+                <w:sz w:val="26"/>
+                <w:szCs w:val="26"/>
+              </w:rPr>
+              <w:t>схемы подписи с нулевым доверием</w:t>
+            </w:r>
+            <w:r>
+              <w:rPr>
+                <w:sz w:val="26"/>
+                <w:szCs w:val="26"/>
+              </w:rPr>
+              <w:t>. Получение знаний о работе различных схем</w:t>
+            </w:r>
           </w:p>
         </w:tc>
       </w:tr>
@@ -882,6 +924,34 @@
                 <w:szCs w:val="26"/>
               </w:rPr>
             </w:pPr>
+            <w:r>
+              <w:rPr>
+                <w:sz w:val="26"/>
+                <w:szCs w:val="26"/>
+              </w:rPr>
+              <w:t>р</w:t>
+            </w:r>
+            <w:r>
+              <w:rPr>
+                <w:sz w:val="26"/>
+                <w:szCs w:val="26"/>
+              </w:rPr>
+              <w:t>азделения</w:t>
+            </w:r>
+            <w:r>
+              <w:rPr>
+                <w:sz w:val="26"/>
+                <w:szCs w:val="26"/>
+              </w:rPr>
+              <w:t xml:space="preserve"> секрета и схем электронной подписи</w:t>
+            </w:r>
+            <w:r>
+              <w:rPr>
+                <w:sz w:val="26"/>
+                <w:szCs w:val="26"/>
+              </w:rPr>
+              <w:t>.</w:t>
+            </w:r>
           </w:p>
         </w:tc>
       </w:tr>

</xml_diff>